<commit_message>
Added Future Date Validation
Restricts date selection in fuel quote to only dates after/on the current date
</commit_message>
<xml_diff>
--- a/Question Assignment/Last Assignment.docx
+++ b/Question Assignment/Last Assignment.docx
@@ -11,15 +11,7 @@
         </w:numPr>
       </w:pPr>
       <w:r>
-        <w:t xml:space="preserve">Here is the </w:t>
-      </w:r>
-      <w:proofErr w:type="spellStart"/>
-      <w:r>
-        <w:t>github</w:t>
-      </w:r>
-      <w:proofErr w:type="spellEnd"/>
-      <w:r>
-        <w:t xml:space="preserve"> link. </w:t>
+        <w:t xml:space="preserve">Here is the github link. </w:t>
       </w:r>
       <w:hyperlink r:id="rId5" w:history="1">
         <w:r>
@@ -61,31 +53,99 @@
         </w:numPr>
       </w:pPr>
       <w:r>
-        <w:t xml:space="preserve">This time, Danny Phan was responsible for the creation of the ajax calls, get quote button, and the functionality of it (being disabled until user inputs information, etc.). The pricing module was built by Dong Nguyen and the certain functions like pulling the state information from the profile display was done by Carlos. Since all the portions were somewhat integrated, the team members gave Danny Phan </w:t>
+        <w:rPr>
+          <w:noProof/>
+        </w:rPr>
+        <w:drawing>
+          <wp:anchor distT="0" distB="0" distL="114300" distR="114300" simplePos="0" relativeHeight="251658240" behindDoc="1" locked="0" layoutInCell="1" allowOverlap="1" wp14:anchorId="0F8642DB" wp14:editId="6191F62A">
+            <wp:simplePos x="0" y="0"/>
+            <wp:positionH relativeFrom="column">
+              <wp:posOffset>-523875</wp:posOffset>
+            </wp:positionH>
+            <wp:positionV relativeFrom="paragraph">
+              <wp:posOffset>1457960</wp:posOffset>
+            </wp:positionV>
+            <wp:extent cx="6972300" cy="5281295"/>
+            <wp:effectExtent l="0" t="0" r="0" b="0"/>
+            <wp:wrapTight wrapText="bothSides">
+              <wp:wrapPolygon edited="0">
+                <wp:start x="0" y="0"/>
+                <wp:lineTo x="0" y="21504"/>
+                <wp:lineTo x="21541" y="21504"/>
+                <wp:lineTo x="21541" y="0"/>
+                <wp:lineTo x="0" y="0"/>
+              </wp:wrapPolygon>
+            </wp:wrapTight>
+            <wp:docPr id="1" name="Picture 1"/>
+            <wp:cNvGraphicFramePr>
+              <a:graphicFrameLocks xmlns:a="http://schemas.openxmlformats.org/drawingml/2006/main" noChangeAspect="1"/>
+            </wp:cNvGraphicFramePr>
+            <a:graphic xmlns:a="http://schemas.openxmlformats.org/drawingml/2006/main">
+              <a:graphicData uri="http://schemas.openxmlformats.org/drawingml/2006/picture">
+                <pic:pic xmlns:pic="http://schemas.openxmlformats.org/drawingml/2006/picture">
+                  <pic:nvPicPr>
+                    <pic:cNvPr id="1" name=""/>
+                    <pic:cNvPicPr/>
+                  </pic:nvPicPr>
+                  <pic:blipFill rotWithShape="1">
+                    <a:blip r:embed="rId6">
+                      <a:extLst>
+                        <a:ext uri="{28A0092B-C50C-407E-A947-70E740481C1C}">
+                          <a14:useLocalDpi xmlns:a14="http://schemas.microsoft.com/office/drawing/2010/main" val="0"/>
+                        </a:ext>
+                      </a:extLst>
+                    </a:blip>
+                    <a:srcRect l="10990" t="21051" r="68111" b="29697"/>
+                    <a:stretch/>
+                  </pic:blipFill>
+                  <pic:spPr bwMode="auto">
+                    <a:xfrm>
+                      <a:off x="0" y="0"/>
+                      <a:ext cx="6972300" cy="5281295"/>
+                    </a:xfrm>
+                    <a:prstGeom prst="rect">
+                      <a:avLst/>
+                    </a:prstGeom>
+                    <a:ln>
+                      <a:noFill/>
+                    </a:ln>
+                    <a:extLst>
+                      <a:ext uri="{53640926-AAD7-44D8-BBD7-CCE9431645EC}">
+                        <a14:shadowObscured xmlns:a14="http://schemas.microsoft.com/office/drawing/2010/main"/>
+                      </a:ext>
+                    </a:extLst>
+                  </pic:spPr>
+                </pic:pic>
+              </a:graphicData>
+            </a:graphic>
+            <wp14:sizeRelH relativeFrom="page">
+              <wp14:pctWidth>0</wp14:pctWidth>
+            </wp14:sizeRelH>
+            <wp14:sizeRelV relativeFrom="page">
+              <wp14:pctHeight>0</wp14:pctHeight>
+            </wp14:sizeRelV>
+          </wp:anchor>
+        </w:drawing>
       </w:r>
-      <w:proofErr w:type="spellStart"/>
       <w:r>
-        <w:t>their</w:t>
+        <w:t>This time, Danny Phan was responsible for the creation of the ajax calls, get quote button, and the functionality of it (being disabled until user inputs information, etc.). The pricing module was built by Dong Nguyen and the certain functions like pulling the state information from the profile display was done by Carlos. Since all the portions were somewhat integrated, the team members gave Danny Phan their parts to fully incorporate into the fuelquote.php and other php files that I was responsible for. Therefore the main push to github was made by Danny Phan.</w:t>
       </w:r>
-      <w:proofErr w:type="spellEnd"/>
       <w:r>
-        <w:t xml:space="preserve"> parts to fully incorporate into the </w:t>
+        <w:rPr>
+          <w:noProof/>
+        </w:rPr>
+        <w:t xml:space="preserve"> </w:t>
       </w:r>
-      <w:proofErr w:type="spellStart"/>
+    </w:p>
+    <w:p>
       <w:r>
-        <w:t>fuelquote.php</w:t>
+        <w:t>ADDED PREVIOUS DATE RESTRICTION (CAN’T ENTER PREVIOUS DATES FROM CURRENT DATE</w:t>
       </w:r>
-      <w:proofErr w:type="spellEnd"/>
       <w:r>
-        <w:t xml:space="preserve"> and other php files that I was responsible for. Therefore the main push to </w:t>
+        <w:t>: 7-27-21</w:t>
       </w:r>
-      <w:proofErr w:type="spellStart"/>
       <w:r>
-        <w:t>github</w:t>
-      </w:r>
-      <w:proofErr w:type="spellEnd"/>
-      <w:r>
-        <w:t xml:space="preserve"> was made by Danny Phan.</w:t>
+        <w:t>)</w:t>
       </w:r>
     </w:p>
     <w:sectPr>

</xml_diff>